<commit_message>
Phase1_Project update 1.3 with SRS update
</commit_message>
<xml_diff>
--- a/Phase1_project/Protype_SRS.docx
+++ b/Phase1_project/Protype_SRS.docx
@@ -295,6 +295,67 @@
     </w:p>
     <w:p>
       <w:pPr>
+        <w:jc w:val="center"/>
+      </w:pPr>
+      <w:r>
+        <w:rPr>
+          <w:noProof/>
+        </w:rPr>
+        <w:lastRenderedPageBreak/>
+        <w:drawing>
+          <wp:inline distT="0" distB="0" distL="0" distR="0">
+            <wp:extent cx="4267200" cy="4615961"/>
+            <wp:effectExtent l="0" t="0" r="0" b="0"/>
+            <wp:docPr id="1" name="Picture 1" descr="C:\Users\my self\Downloads\Application_FlowChart.jpg"/>
+            <wp:cNvGraphicFramePr>
+              <a:graphicFrameLocks xmlns:a="http://schemas.openxmlformats.org/drawingml/2006/main" noChangeAspect="1"/>
+            </wp:cNvGraphicFramePr>
+            <a:graphic xmlns:a="http://schemas.openxmlformats.org/drawingml/2006/main">
+              <a:graphicData uri="http://schemas.openxmlformats.org/drawingml/2006/picture">
+                <pic:pic xmlns:pic="http://schemas.openxmlformats.org/drawingml/2006/picture">
+                  <pic:nvPicPr>
+                    <pic:cNvPr id="0" name="Picture 1" descr="C:\Users\my self\Downloads\Application_FlowChart.jpg"/>
+                    <pic:cNvPicPr>
+                      <a:picLocks noChangeAspect="1" noChangeArrowheads="1"/>
+                    </pic:cNvPicPr>
+                  </pic:nvPicPr>
+                  <pic:blipFill>
+                    <a:blip r:embed="rId5">
+                      <a:extLst>
+                        <a:ext uri="{28A0092B-C50C-407E-A947-70E740481C1C}">
+                          <a14:useLocalDpi xmlns:a14="http://schemas.microsoft.com/office/drawing/2010/main" val="0"/>
+                        </a:ext>
+                      </a:extLst>
+                    </a:blip>
+                    <a:srcRect/>
+                    <a:stretch>
+                      <a:fillRect/>
+                    </a:stretch>
+                  </pic:blipFill>
+                  <pic:spPr bwMode="auto">
+                    <a:xfrm>
+                      <a:off x="0" y="0"/>
+                      <a:ext cx="4304439" cy="4656243"/>
+                    </a:xfrm>
+                    <a:prstGeom prst="rect">
+                      <a:avLst/>
+                    </a:prstGeom>
+                    <a:noFill/>
+                    <a:ln>
+                      <a:noFill/>
+                    </a:ln>
+                  </pic:spPr>
+                </pic:pic>
+              </a:graphicData>
+            </a:graphic>
+          </wp:inline>
+        </w:drawing>
+      </w:r>
+      <w:bookmarkStart w:id="0" w:name="_GoBack"/>
+      <w:bookmarkEnd w:id="0"/>
+    </w:p>
+    <w:p>
+      <w:pPr>
         <w:pStyle w:val="Heading2"/>
         <w:numPr>
           <w:ilvl w:val="1"/>
@@ -438,7 +499,6 @@
       </w:pPr>
       <w:proofErr w:type="spellStart"/>
       <w:r>
-        <w:lastRenderedPageBreak/>
         <w:t>GitHub</w:t>
       </w:r>
       <w:proofErr w:type="spellEnd"/>
@@ -467,7 +527,7 @@
       <w:r>
         <w:t xml:space="preserve">: </w:t>
       </w:r>
-      <w:hyperlink r:id="rId5" w:history="1">
+      <w:hyperlink r:id="rId6" w:history="1">
         <w:r>
           <w:rPr>
             <w:rStyle w:val="Hyperlink"/>
@@ -485,6 +545,7 @@
         </w:numPr>
       </w:pPr>
       <w:r>
+        <w:lastRenderedPageBreak/>
         <w:t>Sprint Planning</w:t>
       </w:r>
     </w:p>
@@ -836,8 +897,6 @@
       <w:r>
         <w:t xml:space="preserve"> repository.</w:t>
       </w:r>
-      <w:bookmarkStart w:id="0" w:name="_GoBack"/>
-      <w:bookmarkEnd w:id="0"/>
     </w:p>
     <w:p>
       <w:pPr>
@@ -871,7 +930,6 @@
         <w:ind w:left="360"/>
       </w:pPr>
       <w:r>
-        <w:lastRenderedPageBreak/>
         <w:tab/>
       </w:r>
     </w:p>

</xml_diff>

<commit_message>
Phase1_Project update 1.3.1 with SRS update
</commit_message>
<xml_diff>
--- a/Phase1_project/Protype_SRS.docx
+++ b/Phase1_project/Protype_SRS.docx
@@ -351,8 +351,6 @@
           </wp:inline>
         </w:drawing>
       </w:r>
-      <w:bookmarkStart w:id="0" w:name="_GoBack"/>
-      <w:bookmarkEnd w:id="0"/>
     </w:p>
     <w:p>
       <w:pPr>
@@ -686,10 +684,7 @@
         </w:tabs>
       </w:pPr>
       <w:r>
-        <w:t xml:space="preserve">Create </w:t>
-      </w:r>
-      <w:r>
-        <w:t>abstract interface for file operations</w:t>
+        <w:t>Create abstract interface for file operations</w:t>
       </w:r>
     </w:p>
     <w:p>
@@ -749,10 +744,7 @@
         </w:tabs>
       </w:pPr>
       <w:r>
-        <w:t xml:space="preserve">Create </w:t>
-      </w:r>
-      <w:r>
-        <w:t>class for Display of files</w:t>
+        <w:t>Create class for Display of files</w:t>
       </w:r>
     </w:p>
     <w:p>
@@ -897,6 +889,102 @@
       <w:r>
         <w:t xml:space="preserve"> repository.</w:t>
       </w:r>
+    </w:p>
+    <w:p/>
+    <w:p>
+      <w:pPr>
+        <w:pStyle w:val="Heading1"/>
+        <w:numPr>
+          <w:ilvl w:val="0"/>
+          <w:numId w:val="1"/>
+        </w:numPr>
+      </w:pPr>
+      <w:r>
+        <w:t xml:space="preserve">Conclusion </w:t>
+      </w:r>
+    </w:p>
+    <w:p>
+      <w:r>
+        <w:t>The Unique Selling Points (USP) of the application are as follows:</w:t>
+      </w:r>
+    </w:p>
+    <w:p>
+      <w:pPr>
+        <w:pStyle w:val="ListParagraph"/>
+        <w:numPr>
+          <w:ilvl w:val="0"/>
+          <w:numId w:val="17"/>
+        </w:numPr>
+      </w:pPr>
+      <w:r>
+        <w:t>The application can access and manipulate files in a directory</w:t>
+      </w:r>
+    </w:p>
+    <w:p>
+      <w:pPr>
+        <w:pStyle w:val="ListParagraph"/>
+        <w:numPr>
+          <w:ilvl w:val="0"/>
+          <w:numId w:val="17"/>
+        </w:numPr>
+      </w:pPr>
+      <w:r>
+        <w:t>The application handles all runtime exceptions</w:t>
+      </w:r>
+    </w:p>
+    <w:p>
+      <w:pPr>
+        <w:pStyle w:val="ListParagraph"/>
+        <w:numPr>
+          <w:ilvl w:val="0"/>
+          <w:numId w:val="17"/>
+        </w:numPr>
+      </w:pPr>
+      <w:r>
+        <w:t>The current version of the application does not need user validation</w:t>
+      </w:r>
+    </w:p>
+    <w:p>
+      <w:r>
+        <w:t>Enhancements that can be made to the application:</w:t>
+      </w:r>
+    </w:p>
+    <w:p>
+      <w:pPr>
+        <w:pStyle w:val="ListParagraph"/>
+        <w:numPr>
+          <w:ilvl w:val="0"/>
+          <w:numId w:val="19"/>
+        </w:numPr>
+      </w:pPr>
+      <w:r>
+        <w:t xml:space="preserve">Furthermore the application can be enhanced by creating a user validation, so that only the users registered in LockMe.com can access the files in the directory. This will make the application more secure. </w:t>
+      </w:r>
+    </w:p>
+    <w:p>
+      <w:pPr>
+        <w:pStyle w:val="ListParagraph"/>
+        <w:numPr>
+          <w:ilvl w:val="0"/>
+          <w:numId w:val="19"/>
+        </w:numPr>
+      </w:pPr>
+      <w:r>
+        <w:t>Each user can be given their own private directory to store files.</w:t>
+      </w:r>
+      <w:bookmarkStart w:id="0" w:name="_GoBack"/>
+      <w:bookmarkEnd w:id="0"/>
+    </w:p>
+    <w:p>
+      <w:pPr>
+        <w:pStyle w:val="ListParagraph"/>
+      </w:pPr>
+    </w:p>
+    <w:p>
+      <w:pPr>
+        <w:pStyle w:val="Heading1"/>
+        <w:ind w:left="360"/>
+      </w:pPr>
     </w:p>
     <w:p>
       <w:pPr>
@@ -986,6 +1074,92 @@
 <file path=word/numbering.xml><?xml version="1.0" encoding="utf-8"?>
 <w:numbering xmlns:wpc="http://schemas.microsoft.com/office/word/2010/wordprocessingCanvas" xmlns:mc="http://schemas.openxmlformats.org/markup-compatibility/2006" xmlns:o="urn:schemas-microsoft-com:office:office" xmlns:r="http://schemas.openxmlformats.org/officeDocument/2006/relationships" xmlns:m="http://schemas.openxmlformats.org/officeDocument/2006/math" xmlns:v="urn:schemas-microsoft-com:vml" xmlns:wp14="http://schemas.microsoft.com/office/word/2010/wordprocessingDrawing" xmlns:wp="http://schemas.openxmlformats.org/drawingml/2006/wordprocessingDrawing" xmlns:w10="urn:schemas-microsoft-com:office:word" xmlns:w="http://schemas.openxmlformats.org/wordprocessingml/2006/main" xmlns:w14="http://schemas.microsoft.com/office/word/2010/wordml" xmlns:w15="http://schemas.microsoft.com/office/word/2012/wordml" xmlns:wpg="http://schemas.microsoft.com/office/word/2010/wordprocessingGroup" xmlns:wpi="http://schemas.microsoft.com/office/word/2010/wordprocessingInk" xmlns:wne="http://schemas.microsoft.com/office/word/2006/wordml" xmlns:wps="http://schemas.microsoft.com/office/word/2010/wordprocessingShape" mc:Ignorable="w14 w15 wp14">
   <w:abstractNum w:abstractNumId="0">
+    <w:nsid w:val="05676BBE"/>
+    <w:multiLevelType w:val="hybridMultilevel"/>
+    <w:tmpl w:val="50321918"/>
+    <w:lvl w:ilvl="0" w:tplc="0409000F">
+      <w:start w:val="1"/>
+      <w:numFmt w:val="decimal"/>
+      <w:lvlText w:val="%1."/>
+      <w:lvlJc w:val="left"/>
+      <w:pPr>
+        <w:ind w:left="720" w:hanging="360"/>
+      </w:pPr>
+    </w:lvl>
+    <w:lvl w:ilvl="1" w:tplc="04090019" w:tentative="1">
+      <w:start w:val="1"/>
+      <w:numFmt w:val="lowerLetter"/>
+      <w:lvlText w:val="%2."/>
+      <w:lvlJc w:val="left"/>
+      <w:pPr>
+        <w:ind w:left="1440" w:hanging="360"/>
+      </w:pPr>
+    </w:lvl>
+    <w:lvl w:ilvl="2" w:tplc="0409001B" w:tentative="1">
+      <w:start w:val="1"/>
+      <w:numFmt w:val="lowerRoman"/>
+      <w:lvlText w:val="%3."/>
+      <w:lvlJc w:val="right"/>
+      <w:pPr>
+        <w:ind w:left="2160" w:hanging="180"/>
+      </w:pPr>
+    </w:lvl>
+    <w:lvl w:ilvl="3" w:tplc="0409000F" w:tentative="1">
+      <w:start w:val="1"/>
+      <w:numFmt w:val="decimal"/>
+      <w:lvlText w:val="%4."/>
+      <w:lvlJc w:val="left"/>
+      <w:pPr>
+        <w:ind w:left="2880" w:hanging="360"/>
+      </w:pPr>
+    </w:lvl>
+    <w:lvl w:ilvl="4" w:tplc="04090019" w:tentative="1">
+      <w:start w:val="1"/>
+      <w:numFmt w:val="lowerLetter"/>
+      <w:lvlText w:val="%5."/>
+      <w:lvlJc w:val="left"/>
+      <w:pPr>
+        <w:ind w:left="3600" w:hanging="360"/>
+      </w:pPr>
+    </w:lvl>
+    <w:lvl w:ilvl="5" w:tplc="0409001B" w:tentative="1">
+      <w:start w:val="1"/>
+      <w:numFmt w:val="lowerRoman"/>
+      <w:lvlText w:val="%6."/>
+      <w:lvlJc w:val="right"/>
+      <w:pPr>
+        <w:ind w:left="4320" w:hanging="180"/>
+      </w:pPr>
+    </w:lvl>
+    <w:lvl w:ilvl="6" w:tplc="0409000F" w:tentative="1">
+      <w:start w:val="1"/>
+      <w:numFmt w:val="decimal"/>
+      <w:lvlText w:val="%7."/>
+      <w:lvlJc w:val="left"/>
+      <w:pPr>
+        <w:ind w:left="5040" w:hanging="360"/>
+      </w:pPr>
+    </w:lvl>
+    <w:lvl w:ilvl="7" w:tplc="04090019" w:tentative="1">
+      <w:start w:val="1"/>
+      <w:numFmt w:val="lowerLetter"/>
+      <w:lvlText w:val="%8."/>
+      <w:lvlJc w:val="left"/>
+      <w:pPr>
+        <w:ind w:left="5760" w:hanging="360"/>
+      </w:pPr>
+    </w:lvl>
+    <w:lvl w:ilvl="8" w:tplc="0409001B" w:tentative="1">
+      <w:start w:val="1"/>
+      <w:numFmt w:val="lowerRoman"/>
+      <w:lvlText w:val="%9."/>
+      <w:lvlJc w:val="right"/>
+      <w:pPr>
+        <w:ind w:left="6480" w:hanging="180"/>
+      </w:pPr>
+    </w:lvl>
+  </w:abstractNum>
+  <w:abstractNum w:abstractNumId="1">
     <w:nsid w:val="087E794F"/>
     <w:multiLevelType w:val="hybridMultilevel"/>
     <w:tmpl w:val="2F0E77A2"/>
@@ -1098,7 +1272,120 @@
       </w:rPr>
     </w:lvl>
   </w:abstractNum>
-  <w:abstractNum w:abstractNumId="1">
+  <w:abstractNum w:abstractNumId="2">
+    <w:nsid w:val="1B9B50BB"/>
+    <w:multiLevelType w:val="hybridMultilevel"/>
+    <w:tmpl w:val="9CBC7E68"/>
+    <w:lvl w:ilvl="0" w:tplc="04090001">
+      <w:start w:val="1"/>
+      <w:numFmt w:val="bullet"/>
+      <w:lvlText w:val=""/>
+      <w:lvlJc w:val="left"/>
+      <w:pPr>
+        <w:ind w:left="720" w:hanging="360"/>
+      </w:pPr>
+      <w:rPr>
+        <w:rFonts w:ascii="Symbol" w:hAnsi="Symbol" w:hint="default"/>
+      </w:rPr>
+    </w:lvl>
+    <w:lvl w:ilvl="1" w:tplc="04090003" w:tentative="1">
+      <w:start w:val="1"/>
+      <w:numFmt w:val="bullet"/>
+      <w:lvlText w:val="o"/>
+      <w:lvlJc w:val="left"/>
+      <w:pPr>
+        <w:ind w:left="1440" w:hanging="360"/>
+      </w:pPr>
+      <w:rPr>
+        <w:rFonts w:ascii="Courier New" w:hAnsi="Courier New" w:cs="Courier New" w:hint="default"/>
+      </w:rPr>
+    </w:lvl>
+    <w:lvl w:ilvl="2" w:tplc="04090005" w:tentative="1">
+      <w:start w:val="1"/>
+      <w:numFmt w:val="bullet"/>
+      <w:lvlText w:val=""/>
+      <w:lvlJc w:val="left"/>
+      <w:pPr>
+        <w:ind w:left="2160" w:hanging="360"/>
+      </w:pPr>
+      <w:rPr>
+        <w:rFonts w:ascii="Wingdings" w:hAnsi="Wingdings" w:hint="default"/>
+      </w:rPr>
+    </w:lvl>
+    <w:lvl w:ilvl="3" w:tplc="04090001" w:tentative="1">
+      <w:start w:val="1"/>
+      <w:numFmt w:val="bullet"/>
+      <w:lvlText w:val=""/>
+      <w:lvlJc w:val="left"/>
+      <w:pPr>
+        <w:ind w:left="2880" w:hanging="360"/>
+      </w:pPr>
+      <w:rPr>
+        <w:rFonts w:ascii="Symbol" w:hAnsi="Symbol" w:hint="default"/>
+      </w:rPr>
+    </w:lvl>
+    <w:lvl w:ilvl="4" w:tplc="04090003" w:tentative="1">
+      <w:start w:val="1"/>
+      <w:numFmt w:val="bullet"/>
+      <w:lvlText w:val="o"/>
+      <w:lvlJc w:val="left"/>
+      <w:pPr>
+        <w:ind w:left="3600" w:hanging="360"/>
+      </w:pPr>
+      <w:rPr>
+        <w:rFonts w:ascii="Courier New" w:hAnsi="Courier New" w:cs="Courier New" w:hint="default"/>
+      </w:rPr>
+    </w:lvl>
+    <w:lvl w:ilvl="5" w:tplc="04090005" w:tentative="1">
+      <w:start w:val="1"/>
+      <w:numFmt w:val="bullet"/>
+      <w:lvlText w:val=""/>
+      <w:lvlJc w:val="left"/>
+      <w:pPr>
+        <w:ind w:left="4320" w:hanging="360"/>
+      </w:pPr>
+      <w:rPr>
+        <w:rFonts w:ascii="Wingdings" w:hAnsi="Wingdings" w:hint="default"/>
+      </w:rPr>
+    </w:lvl>
+    <w:lvl w:ilvl="6" w:tplc="04090001" w:tentative="1">
+      <w:start w:val="1"/>
+      <w:numFmt w:val="bullet"/>
+      <w:lvlText w:val=""/>
+      <w:lvlJc w:val="left"/>
+      <w:pPr>
+        <w:ind w:left="5040" w:hanging="360"/>
+      </w:pPr>
+      <w:rPr>
+        <w:rFonts w:ascii="Symbol" w:hAnsi="Symbol" w:hint="default"/>
+      </w:rPr>
+    </w:lvl>
+    <w:lvl w:ilvl="7" w:tplc="04090003" w:tentative="1">
+      <w:start w:val="1"/>
+      <w:numFmt w:val="bullet"/>
+      <w:lvlText w:val="o"/>
+      <w:lvlJc w:val="left"/>
+      <w:pPr>
+        <w:ind w:left="5760" w:hanging="360"/>
+      </w:pPr>
+      <w:rPr>
+        <w:rFonts w:ascii="Courier New" w:hAnsi="Courier New" w:cs="Courier New" w:hint="default"/>
+      </w:rPr>
+    </w:lvl>
+    <w:lvl w:ilvl="8" w:tplc="04090005" w:tentative="1">
+      <w:start w:val="1"/>
+      <w:numFmt w:val="bullet"/>
+      <w:lvlText w:val=""/>
+      <w:lvlJc w:val="left"/>
+      <w:pPr>
+        <w:ind w:left="6480" w:hanging="360"/>
+      </w:pPr>
+      <w:rPr>
+        <w:rFonts w:ascii="Wingdings" w:hAnsi="Wingdings" w:hint="default"/>
+      </w:rPr>
+    </w:lvl>
+  </w:abstractNum>
+  <w:abstractNum w:abstractNumId="3">
     <w:nsid w:val="1C302421"/>
     <w:multiLevelType w:val="hybridMultilevel"/>
     <w:tmpl w:val="9B98B80E"/>
@@ -1211,7 +1498,7 @@
       </w:rPr>
     </w:lvl>
   </w:abstractNum>
-  <w:abstractNum w:abstractNumId="2">
+  <w:abstractNum w:abstractNumId="4">
     <w:nsid w:val="27BD32AE"/>
     <w:multiLevelType w:val="hybridMultilevel"/>
     <w:tmpl w:val="0770CC34"/>
@@ -1297,7 +1584,7 @@
       </w:pPr>
     </w:lvl>
   </w:abstractNum>
-  <w:abstractNum w:abstractNumId="3">
+  <w:abstractNum w:abstractNumId="5">
     <w:nsid w:val="29DA4377"/>
     <w:multiLevelType w:val="hybridMultilevel"/>
     <w:tmpl w:val="DA440170"/>
@@ -1410,7 +1697,7 @@
       </w:rPr>
     </w:lvl>
   </w:abstractNum>
-  <w:abstractNum w:abstractNumId="4">
+  <w:abstractNum w:abstractNumId="6">
     <w:nsid w:val="434B6760"/>
     <w:multiLevelType w:val="hybridMultilevel"/>
     <w:tmpl w:val="4FF830E2"/>
@@ -1496,7 +1783,7 @@
       </w:pPr>
     </w:lvl>
   </w:abstractNum>
-  <w:abstractNum w:abstractNumId="5">
+  <w:abstractNum w:abstractNumId="7">
     <w:nsid w:val="54684F0E"/>
     <w:multiLevelType w:val="hybridMultilevel"/>
     <w:tmpl w:val="45AEB5FE"/>
@@ -1609,7 +1896,206 @@
       </w:rPr>
     </w:lvl>
   </w:abstractNum>
-  <w:abstractNum w:abstractNumId="6">
+  <w:abstractNum w:abstractNumId="8">
+    <w:nsid w:val="547428FF"/>
+    <w:multiLevelType w:val="hybridMultilevel"/>
+    <w:tmpl w:val="F084A86C"/>
+    <w:lvl w:ilvl="0" w:tplc="04090001">
+      <w:start w:val="1"/>
+      <w:numFmt w:val="bullet"/>
+      <w:lvlText w:val=""/>
+      <w:lvlJc w:val="left"/>
+      <w:pPr>
+        <w:ind w:left="720" w:hanging="360"/>
+      </w:pPr>
+      <w:rPr>
+        <w:rFonts w:ascii="Symbol" w:hAnsi="Symbol" w:hint="default"/>
+      </w:rPr>
+    </w:lvl>
+    <w:lvl w:ilvl="1" w:tplc="04090003" w:tentative="1">
+      <w:start w:val="1"/>
+      <w:numFmt w:val="bullet"/>
+      <w:lvlText w:val="o"/>
+      <w:lvlJc w:val="left"/>
+      <w:pPr>
+        <w:ind w:left="1440" w:hanging="360"/>
+      </w:pPr>
+      <w:rPr>
+        <w:rFonts w:ascii="Courier New" w:hAnsi="Courier New" w:cs="Courier New" w:hint="default"/>
+      </w:rPr>
+    </w:lvl>
+    <w:lvl w:ilvl="2" w:tplc="04090005" w:tentative="1">
+      <w:start w:val="1"/>
+      <w:numFmt w:val="bullet"/>
+      <w:lvlText w:val=""/>
+      <w:lvlJc w:val="left"/>
+      <w:pPr>
+        <w:ind w:left="2160" w:hanging="360"/>
+      </w:pPr>
+      <w:rPr>
+        <w:rFonts w:ascii="Wingdings" w:hAnsi="Wingdings" w:hint="default"/>
+      </w:rPr>
+    </w:lvl>
+    <w:lvl w:ilvl="3" w:tplc="04090001" w:tentative="1">
+      <w:start w:val="1"/>
+      <w:numFmt w:val="bullet"/>
+      <w:lvlText w:val=""/>
+      <w:lvlJc w:val="left"/>
+      <w:pPr>
+        <w:ind w:left="2880" w:hanging="360"/>
+      </w:pPr>
+      <w:rPr>
+        <w:rFonts w:ascii="Symbol" w:hAnsi="Symbol" w:hint="default"/>
+      </w:rPr>
+    </w:lvl>
+    <w:lvl w:ilvl="4" w:tplc="04090003" w:tentative="1">
+      <w:start w:val="1"/>
+      <w:numFmt w:val="bullet"/>
+      <w:lvlText w:val="o"/>
+      <w:lvlJc w:val="left"/>
+      <w:pPr>
+        <w:ind w:left="3600" w:hanging="360"/>
+      </w:pPr>
+      <w:rPr>
+        <w:rFonts w:ascii="Courier New" w:hAnsi="Courier New" w:cs="Courier New" w:hint="default"/>
+      </w:rPr>
+    </w:lvl>
+    <w:lvl w:ilvl="5" w:tplc="04090005" w:tentative="1">
+      <w:start w:val="1"/>
+      <w:numFmt w:val="bullet"/>
+      <w:lvlText w:val=""/>
+      <w:lvlJc w:val="left"/>
+      <w:pPr>
+        <w:ind w:left="4320" w:hanging="360"/>
+      </w:pPr>
+      <w:rPr>
+        <w:rFonts w:ascii="Wingdings" w:hAnsi="Wingdings" w:hint="default"/>
+      </w:rPr>
+    </w:lvl>
+    <w:lvl w:ilvl="6" w:tplc="04090001" w:tentative="1">
+      <w:start w:val="1"/>
+      <w:numFmt w:val="bullet"/>
+      <w:lvlText w:val=""/>
+      <w:lvlJc w:val="left"/>
+      <w:pPr>
+        <w:ind w:left="5040" w:hanging="360"/>
+      </w:pPr>
+      <w:rPr>
+        <w:rFonts w:ascii="Symbol" w:hAnsi="Symbol" w:hint="default"/>
+      </w:rPr>
+    </w:lvl>
+    <w:lvl w:ilvl="7" w:tplc="04090003" w:tentative="1">
+      <w:start w:val="1"/>
+      <w:numFmt w:val="bullet"/>
+      <w:lvlText w:val="o"/>
+      <w:lvlJc w:val="left"/>
+      <w:pPr>
+        <w:ind w:left="5760" w:hanging="360"/>
+      </w:pPr>
+      <w:rPr>
+        <w:rFonts w:ascii="Courier New" w:hAnsi="Courier New" w:cs="Courier New" w:hint="default"/>
+      </w:rPr>
+    </w:lvl>
+    <w:lvl w:ilvl="8" w:tplc="04090005" w:tentative="1">
+      <w:start w:val="1"/>
+      <w:numFmt w:val="bullet"/>
+      <w:lvlText w:val=""/>
+      <w:lvlJc w:val="left"/>
+      <w:pPr>
+        <w:ind w:left="6480" w:hanging="360"/>
+      </w:pPr>
+      <w:rPr>
+        <w:rFonts w:ascii="Wingdings" w:hAnsi="Wingdings" w:hint="default"/>
+      </w:rPr>
+    </w:lvl>
+  </w:abstractNum>
+  <w:abstractNum w:abstractNumId="9">
+    <w:nsid w:val="556E1E3A"/>
+    <w:multiLevelType w:val="hybridMultilevel"/>
+    <w:tmpl w:val="830283F6"/>
+    <w:lvl w:ilvl="0" w:tplc="0409000F">
+      <w:start w:val="1"/>
+      <w:numFmt w:val="decimal"/>
+      <w:lvlText w:val="%1."/>
+      <w:lvlJc w:val="left"/>
+      <w:pPr>
+        <w:ind w:left="1440" w:hanging="360"/>
+      </w:pPr>
+    </w:lvl>
+    <w:lvl w:ilvl="1" w:tplc="04090019" w:tentative="1">
+      <w:start w:val="1"/>
+      <w:numFmt w:val="lowerLetter"/>
+      <w:lvlText w:val="%2."/>
+      <w:lvlJc w:val="left"/>
+      <w:pPr>
+        <w:ind w:left="2160" w:hanging="360"/>
+      </w:pPr>
+    </w:lvl>
+    <w:lvl w:ilvl="2" w:tplc="0409001B" w:tentative="1">
+      <w:start w:val="1"/>
+      <w:numFmt w:val="lowerRoman"/>
+      <w:lvlText w:val="%3."/>
+      <w:lvlJc w:val="right"/>
+      <w:pPr>
+        <w:ind w:left="2880" w:hanging="180"/>
+      </w:pPr>
+    </w:lvl>
+    <w:lvl w:ilvl="3" w:tplc="0409000F" w:tentative="1">
+      <w:start w:val="1"/>
+      <w:numFmt w:val="decimal"/>
+      <w:lvlText w:val="%4."/>
+      <w:lvlJc w:val="left"/>
+      <w:pPr>
+        <w:ind w:left="3600" w:hanging="360"/>
+      </w:pPr>
+    </w:lvl>
+    <w:lvl w:ilvl="4" w:tplc="04090019" w:tentative="1">
+      <w:start w:val="1"/>
+      <w:numFmt w:val="lowerLetter"/>
+      <w:lvlText w:val="%5."/>
+      <w:lvlJc w:val="left"/>
+      <w:pPr>
+        <w:ind w:left="4320" w:hanging="360"/>
+      </w:pPr>
+    </w:lvl>
+    <w:lvl w:ilvl="5" w:tplc="0409001B" w:tentative="1">
+      <w:start w:val="1"/>
+      <w:numFmt w:val="lowerRoman"/>
+      <w:lvlText w:val="%6."/>
+      <w:lvlJc w:val="right"/>
+      <w:pPr>
+        <w:ind w:left="5040" w:hanging="180"/>
+      </w:pPr>
+    </w:lvl>
+    <w:lvl w:ilvl="6" w:tplc="0409000F" w:tentative="1">
+      <w:start w:val="1"/>
+      <w:numFmt w:val="decimal"/>
+      <w:lvlText w:val="%7."/>
+      <w:lvlJc w:val="left"/>
+      <w:pPr>
+        <w:ind w:left="5760" w:hanging="360"/>
+      </w:pPr>
+    </w:lvl>
+    <w:lvl w:ilvl="7" w:tplc="04090019" w:tentative="1">
+      <w:start w:val="1"/>
+      <w:numFmt w:val="lowerLetter"/>
+      <w:lvlText w:val="%8."/>
+      <w:lvlJc w:val="left"/>
+      <w:pPr>
+        <w:ind w:left="6480" w:hanging="360"/>
+      </w:pPr>
+    </w:lvl>
+    <w:lvl w:ilvl="8" w:tplc="0409001B" w:tentative="1">
+      <w:start w:val="1"/>
+      <w:numFmt w:val="lowerRoman"/>
+      <w:lvlText w:val="%9."/>
+      <w:lvlJc w:val="right"/>
+      <w:pPr>
+        <w:ind w:left="7200" w:hanging="180"/>
+      </w:pPr>
+    </w:lvl>
+  </w:abstractNum>
+  <w:abstractNum w:abstractNumId="10">
     <w:nsid w:val="56303615"/>
     <w:multiLevelType w:val="hybridMultilevel"/>
     <w:tmpl w:val="F81C149A"/>
@@ -1722,7 +2208,7 @@
       </w:rPr>
     </w:lvl>
   </w:abstractNum>
-  <w:abstractNum w:abstractNumId="7">
+  <w:abstractNum w:abstractNumId="11">
     <w:nsid w:val="58E62743"/>
     <w:multiLevelType w:val="hybridMultilevel"/>
     <w:tmpl w:val="F8A206DE"/>
@@ -1835,7 +2321,206 @@
       </w:rPr>
     </w:lvl>
   </w:abstractNum>
-  <w:abstractNum w:abstractNumId="8">
+  <w:abstractNum w:abstractNumId="12">
+    <w:nsid w:val="5E727A42"/>
+    <w:multiLevelType w:val="hybridMultilevel"/>
+    <w:tmpl w:val="06121BD8"/>
+    <w:lvl w:ilvl="0" w:tplc="0409000F">
+      <w:start w:val="1"/>
+      <w:numFmt w:val="decimal"/>
+      <w:lvlText w:val="%1."/>
+      <w:lvlJc w:val="left"/>
+      <w:pPr>
+        <w:ind w:left="720" w:hanging="360"/>
+      </w:pPr>
+    </w:lvl>
+    <w:lvl w:ilvl="1" w:tplc="04090019" w:tentative="1">
+      <w:start w:val="1"/>
+      <w:numFmt w:val="lowerLetter"/>
+      <w:lvlText w:val="%2."/>
+      <w:lvlJc w:val="left"/>
+      <w:pPr>
+        <w:ind w:left="1440" w:hanging="360"/>
+      </w:pPr>
+    </w:lvl>
+    <w:lvl w:ilvl="2" w:tplc="0409001B" w:tentative="1">
+      <w:start w:val="1"/>
+      <w:numFmt w:val="lowerRoman"/>
+      <w:lvlText w:val="%3."/>
+      <w:lvlJc w:val="right"/>
+      <w:pPr>
+        <w:ind w:left="2160" w:hanging="180"/>
+      </w:pPr>
+    </w:lvl>
+    <w:lvl w:ilvl="3" w:tplc="0409000F" w:tentative="1">
+      <w:start w:val="1"/>
+      <w:numFmt w:val="decimal"/>
+      <w:lvlText w:val="%4."/>
+      <w:lvlJc w:val="left"/>
+      <w:pPr>
+        <w:ind w:left="2880" w:hanging="360"/>
+      </w:pPr>
+    </w:lvl>
+    <w:lvl w:ilvl="4" w:tplc="04090019" w:tentative="1">
+      <w:start w:val="1"/>
+      <w:numFmt w:val="lowerLetter"/>
+      <w:lvlText w:val="%5."/>
+      <w:lvlJc w:val="left"/>
+      <w:pPr>
+        <w:ind w:left="3600" w:hanging="360"/>
+      </w:pPr>
+    </w:lvl>
+    <w:lvl w:ilvl="5" w:tplc="0409001B" w:tentative="1">
+      <w:start w:val="1"/>
+      <w:numFmt w:val="lowerRoman"/>
+      <w:lvlText w:val="%6."/>
+      <w:lvlJc w:val="right"/>
+      <w:pPr>
+        <w:ind w:left="4320" w:hanging="180"/>
+      </w:pPr>
+    </w:lvl>
+    <w:lvl w:ilvl="6" w:tplc="0409000F" w:tentative="1">
+      <w:start w:val="1"/>
+      <w:numFmt w:val="decimal"/>
+      <w:lvlText w:val="%7."/>
+      <w:lvlJc w:val="left"/>
+      <w:pPr>
+        <w:ind w:left="5040" w:hanging="360"/>
+      </w:pPr>
+    </w:lvl>
+    <w:lvl w:ilvl="7" w:tplc="04090019" w:tentative="1">
+      <w:start w:val="1"/>
+      <w:numFmt w:val="lowerLetter"/>
+      <w:lvlText w:val="%8."/>
+      <w:lvlJc w:val="left"/>
+      <w:pPr>
+        <w:ind w:left="5760" w:hanging="360"/>
+      </w:pPr>
+    </w:lvl>
+    <w:lvl w:ilvl="8" w:tplc="0409001B" w:tentative="1">
+      <w:start w:val="1"/>
+      <w:numFmt w:val="lowerRoman"/>
+      <w:lvlText w:val="%9."/>
+      <w:lvlJc w:val="right"/>
+      <w:pPr>
+        <w:ind w:left="6480" w:hanging="180"/>
+      </w:pPr>
+    </w:lvl>
+  </w:abstractNum>
+  <w:abstractNum w:abstractNumId="13">
+    <w:nsid w:val="63E7702E"/>
+    <w:multiLevelType w:val="hybridMultilevel"/>
+    <w:tmpl w:val="B93CBA1C"/>
+    <w:lvl w:ilvl="0" w:tplc="04090001">
+      <w:start w:val="1"/>
+      <w:numFmt w:val="bullet"/>
+      <w:lvlText w:val=""/>
+      <w:lvlJc w:val="left"/>
+      <w:pPr>
+        <w:ind w:left="720" w:hanging="360"/>
+      </w:pPr>
+      <w:rPr>
+        <w:rFonts w:ascii="Symbol" w:hAnsi="Symbol" w:hint="default"/>
+      </w:rPr>
+    </w:lvl>
+    <w:lvl w:ilvl="1" w:tplc="04090003" w:tentative="1">
+      <w:start w:val="1"/>
+      <w:numFmt w:val="bullet"/>
+      <w:lvlText w:val="o"/>
+      <w:lvlJc w:val="left"/>
+      <w:pPr>
+        <w:ind w:left="1440" w:hanging="360"/>
+      </w:pPr>
+      <w:rPr>
+        <w:rFonts w:ascii="Courier New" w:hAnsi="Courier New" w:cs="Courier New" w:hint="default"/>
+      </w:rPr>
+    </w:lvl>
+    <w:lvl w:ilvl="2" w:tplc="04090005" w:tentative="1">
+      <w:start w:val="1"/>
+      <w:numFmt w:val="bullet"/>
+      <w:lvlText w:val=""/>
+      <w:lvlJc w:val="left"/>
+      <w:pPr>
+        <w:ind w:left="2160" w:hanging="360"/>
+      </w:pPr>
+      <w:rPr>
+        <w:rFonts w:ascii="Wingdings" w:hAnsi="Wingdings" w:hint="default"/>
+      </w:rPr>
+    </w:lvl>
+    <w:lvl w:ilvl="3" w:tplc="04090001" w:tentative="1">
+      <w:start w:val="1"/>
+      <w:numFmt w:val="bullet"/>
+      <w:lvlText w:val=""/>
+      <w:lvlJc w:val="left"/>
+      <w:pPr>
+        <w:ind w:left="2880" w:hanging="360"/>
+      </w:pPr>
+      <w:rPr>
+        <w:rFonts w:ascii="Symbol" w:hAnsi="Symbol" w:hint="default"/>
+      </w:rPr>
+    </w:lvl>
+    <w:lvl w:ilvl="4" w:tplc="04090003" w:tentative="1">
+      <w:start w:val="1"/>
+      <w:numFmt w:val="bullet"/>
+      <w:lvlText w:val="o"/>
+      <w:lvlJc w:val="left"/>
+      <w:pPr>
+        <w:ind w:left="3600" w:hanging="360"/>
+      </w:pPr>
+      <w:rPr>
+        <w:rFonts w:ascii="Courier New" w:hAnsi="Courier New" w:cs="Courier New" w:hint="default"/>
+      </w:rPr>
+    </w:lvl>
+    <w:lvl w:ilvl="5" w:tplc="04090005" w:tentative="1">
+      <w:start w:val="1"/>
+      <w:numFmt w:val="bullet"/>
+      <w:lvlText w:val=""/>
+      <w:lvlJc w:val="left"/>
+      <w:pPr>
+        <w:ind w:left="4320" w:hanging="360"/>
+      </w:pPr>
+      <w:rPr>
+        <w:rFonts w:ascii="Wingdings" w:hAnsi="Wingdings" w:hint="default"/>
+      </w:rPr>
+    </w:lvl>
+    <w:lvl w:ilvl="6" w:tplc="04090001" w:tentative="1">
+      <w:start w:val="1"/>
+      <w:numFmt w:val="bullet"/>
+      <w:lvlText w:val=""/>
+      <w:lvlJc w:val="left"/>
+      <w:pPr>
+        <w:ind w:left="5040" w:hanging="360"/>
+      </w:pPr>
+      <w:rPr>
+        <w:rFonts w:ascii="Symbol" w:hAnsi="Symbol" w:hint="default"/>
+      </w:rPr>
+    </w:lvl>
+    <w:lvl w:ilvl="7" w:tplc="04090003" w:tentative="1">
+      <w:start w:val="1"/>
+      <w:numFmt w:val="bullet"/>
+      <w:lvlText w:val="o"/>
+      <w:lvlJc w:val="left"/>
+      <w:pPr>
+        <w:ind w:left="5760" w:hanging="360"/>
+      </w:pPr>
+      <w:rPr>
+        <w:rFonts w:ascii="Courier New" w:hAnsi="Courier New" w:cs="Courier New" w:hint="default"/>
+      </w:rPr>
+    </w:lvl>
+    <w:lvl w:ilvl="8" w:tplc="04090005" w:tentative="1">
+      <w:start w:val="1"/>
+      <w:numFmt w:val="bullet"/>
+      <w:lvlText w:val=""/>
+      <w:lvlJc w:val="left"/>
+      <w:pPr>
+        <w:ind w:left="6480" w:hanging="360"/>
+      </w:pPr>
+      <w:rPr>
+        <w:rFonts w:ascii="Wingdings" w:hAnsi="Wingdings" w:hint="default"/>
+      </w:rPr>
+    </w:lvl>
+  </w:abstractNum>
+  <w:abstractNum w:abstractNumId="14">
     <w:nsid w:val="719E78F4"/>
     <w:multiLevelType w:val="multilevel"/>
     <w:tmpl w:val="0409001F"/>
@@ -1921,7 +2606,93 @@
       </w:pPr>
     </w:lvl>
   </w:abstractNum>
-  <w:abstractNum w:abstractNumId="9">
+  <w:abstractNum w:abstractNumId="15">
+    <w:nsid w:val="735C5C40"/>
+    <w:multiLevelType w:val="hybridMultilevel"/>
+    <w:tmpl w:val="907ED8D4"/>
+    <w:lvl w:ilvl="0" w:tplc="0409000F">
+      <w:start w:val="1"/>
+      <w:numFmt w:val="decimal"/>
+      <w:lvlText w:val="%1."/>
+      <w:lvlJc w:val="left"/>
+      <w:pPr>
+        <w:ind w:left="720" w:hanging="360"/>
+      </w:pPr>
+    </w:lvl>
+    <w:lvl w:ilvl="1" w:tplc="04090019" w:tentative="1">
+      <w:start w:val="1"/>
+      <w:numFmt w:val="lowerLetter"/>
+      <w:lvlText w:val="%2."/>
+      <w:lvlJc w:val="left"/>
+      <w:pPr>
+        <w:ind w:left="1440" w:hanging="360"/>
+      </w:pPr>
+    </w:lvl>
+    <w:lvl w:ilvl="2" w:tplc="0409001B" w:tentative="1">
+      <w:start w:val="1"/>
+      <w:numFmt w:val="lowerRoman"/>
+      <w:lvlText w:val="%3."/>
+      <w:lvlJc w:val="right"/>
+      <w:pPr>
+        <w:ind w:left="2160" w:hanging="180"/>
+      </w:pPr>
+    </w:lvl>
+    <w:lvl w:ilvl="3" w:tplc="0409000F" w:tentative="1">
+      <w:start w:val="1"/>
+      <w:numFmt w:val="decimal"/>
+      <w:lvlText w:val="%4."/>
+      <w:lvlJc w:val="left"/>
+      <w:pPr>
+        <w:ind w:left="2880" w:hanging="360"/>
+      </w:pPr>
+    </w:lvl>
+    <w:lvl w:ilvl="4" w:tplc="04090019" w:tentative="1">
+      <w:start w:val="1"/>
+      <w:numFmt w:val="lowerLetter"/>
+      <w:lvlText w:val="%5."/>
+      <w:lvlJc w:val="left"/>
+      <w:pPr>
+        <w:ind w:left="3600" w:hanging="360"/>
+      </w:pPr>
+    </w:lvl>
+    <w:lvl w:ilvl="5" w:tplc="0409001B" w:tentative="1">
+      <w:start w:val="1"/>
+      <w:numFmt w:val="lowerRoman"/>
+      <w:lvlText w:val="%6."/>
+      <w:lvlJc w:val="right"/>
+      <w:pPr>
+        <w:ind w:left="4320" w:hanging="180"/>
+      </w:pPr>
+    </w:lvl>
+    <w:lvl w:ilvl="6" w:tplc="0409000F" w:tentative="1">
+      <w:start w:val="1"/>
+      <w:numFmt w:val="decimal"/>
+      <w:lvlText w:val="%7."/>
+      <w:lvlJc w:val="left"/>
+      <w:pPr>
+        <w:ind w:left="5040" w:hanging="360"/>
+      </w:pPr>
+    </w:lvl>
+    <w:lvl w:ilvl="7" w:tplc="04090019" w:tentative="1">
+      <w:start w:val="1"/>
+      <w:numFmt w:val="lowerLetter"/>
+      <w:lvlText w:val="%8."/>
+      <w:lvlJc w:val="left"/>
+      <w:pPr>
+        <w:ind w:left="5760" w:hanging="360"/>
+      </w:pPr>
+    </w:lvl>
+    <w:lvl w:ilvl="8" w:tplc="0409001B" w:tentative="1">
+      <w:start w:val="1"/>
+      <w:numFmt w:val="lowerRoman"/>
+      <w:lvlText w:val="%9."/>
+      <w:lvlJc w:val="right"/>
+      <w:pPr>
+        <w:ind w:left="6480" w:hanging="180"/>
+      </w:pPr>
+    </w:lvl>
+  </w:abstractNum>
+  <w:abstractNum w:abstractNumId="16">
     <w:nsid w:val="74BB094C"/>
     <w:multiLevelType w:val="hybridMultilevel"/>
     <w:tmpl w:val="A41AEE74"/>
@@ -2034,7 +2805,7 @@
       </w:rPr>
     </w:lvl>
   </w:abstractNum>
-  <w:abstractNum w:abstractNumId="10">
+  <w:abstractNum w:abstractNumId="17">
     <w:nsid w:val="756915A7"/>
     <w:multiLevelType w:val="hybridMultilevel"/>
     <w:tmpl w:val="99ACE3F2"/>
@@ -2120,7 +2891,7 @@
       </w:pPr>
     </w:lvl>
   </w:abstractNum>
-  <w:abstractNum w:abstractNumId="11">
+  <w:abstractNum w:abstractNumId="18">
     <w:nsid w:val="7EA96F12"/>
     <w:multiLevelType w:val="hybridMultilevel"/>
     <w:tmpl w:val="A62C8D7C"/>
@@ -2234,40 +3005,61 @@
     </w:lvl>
   </w:abstractNum>
   <w:num w:numId="1">
+    <w:abstractNumId w:val="14"/>
+  </w:num>
+  <w:num w:numId="2">
+    <w:abstractNumId w:val="18"/>
+  </w:num>
+  <w:num w:numId="3">
+    <w:abstractNumId w:val="1"/>
+  </w:num>
+  <w:num w:numId="4">
+    <w:abstractNumId w:val="11"/>
+  </w:num>
+  <w:num w:numId="5">
+    <w:abstractNumId w:val="7"/>
+  </w:num>
+  <w:num w:numId="6">
+    <w:abstractNumId w:val="16"/>
+  </w:num>
+  <w:num w:numId="7">
+    <w:abstractNumId w:val="5"/>
+  </w:num>
+  <w:num w:numId="8">
+    <w:abstractNumId w:val="3"/>
+  </w:num>
+  <w:num w:numId="9">
+    <w:abstractNumId w:val="10"/>
+  </w:num>
+  <w:num w:numId="10">
+    <w:abstractNumId w:val="4"/>
+  </w:num>
+  <w:num w:numId="11">
+    <w:abstractNumId w:val="6"/>
+  </w:num>
+  <w:num w:numId="12">
+    <w:abstractNumId w:val="17"/>
+  </w:num>
+  <w:num w:numId="13">
+    <w:abstractNumId w:val="12"/>
+  </w:num>
+  <w:num w:numId="14">
+    <w:abstractNumId w:val="9"/>
+  </w:num>
+  <w:num w:numId="15">
+    <w:abstractNumId w:val="0"/>
+  </w:num>
+  <w:num w:numId="16">
+    <w:abstractNumId w:val="15"/>
+  </w:num>
+  <w:num w:numId="17">
     <w:abstractNumId w:val="8"/>
   </w:num>
-  <w:num w:numId="2">
-    <w:abstractNumId w:val="11"/>
-  </w:num>
-  <w:num w:numId="3">
-    <w:abstractNumId w:val="0"/>
-  </w:num>
-  <w:num w:numId="4">
-    <w:abstractNumId w:val="7"/>
-  </w:num>
-  <w:num w:numId="5">
-    <w:abstractNumId w:val="5"/>
-  </w:num>
-  <w:num w:numId="6">
-    <w:abstractNumId w:val="9"/>
-  </w:num>
-  <w:num w:numId="7">
-    <w:abstractNumId w:val="3"/>
-  </w:num>
-  <w:num w:numId="8">
-    <w:abstractNumId w:val="1"/>
-  </w:num>
-  <w:num w:numId="9">
-    <w:abstractNumId w:val="6"/>
-  </w:num>
-  <w:num w:numId="10">
+  <w:num w:numId="18">
     <w:abstractNumId w:val="2"/>
   </w:num>
-  <w:num w:numId="11">
-    <w:abstractNumId w:val="4"/>
-  </w:num>
-  <w:num w:numId="12">
-    <w:abstractNumId w:val="10"/>
+  <w:num w:numId="19">
+    <w:abstractNumId w:val="13"/>
   </w:num>
 </w:numbering>
 </file>

</xml_diff>